<commit_message>
sync: Add n8n workflows, update diagrams and CTO state
Add 8 n8n workflow templates (content repurposing, daily reminders,
invoice tracking, nurture sequence, post-call followup, pre-meeting
sequence, proposal assembly, tally lead notification). Update dashboard
architecture and content strategy diagrams, CTO hub current state sync,
AAA DIY Pod summary, and session logs.

Co-Authored-By: Claude Opus 4.5 <noreply@anthropic.com>
</commit_message>
<xml_diff>
--- a/claude-code-os-implementation/02-operations/project-management/active-projects/aaa-diy-pod/docs/AAA-DIY-Pod-Summary.docx
+++ b/claude-code-os-implementation/02-operations/project-management/active-projects/aaa-diy-pod/docs/AAA-DIY-Pod-Summary.docx
@@ -34,485 +34,34 @@
         <w:pStyle w:val="Heading1"/>
       </w:pPr>
       <w:r>
-        <w:t>Members &amp; Expertise</w:t>
+        <w:t>Members</w:t>
       </w:r>
     </w:p>
-    <w:tbl>
-      <w:tblPr>
-        <w:tblStyle w:val="TableGrid"/>
-        <w:tblW w:type="auto" w:w="0"/>
-        <w:tblLook w:firstColumn="1" w:firstRow="1" w:lastColumn="0" w:lastRow="0" w:noHBand="0" w:noVBand="1" w:val="04A0"/>
-      </w:tblPr>
-      <w:tblGrid>
-        <w:gridCol w:w="2160"/>
-        <w:gridCol w:w="2160"/>
-        <w:gridCol w:w="2160"/>
-        <w:gridCol w:w="2160"/>
-      </w:tblGrid>
-      <w:tr>
-        <w:tc>
-          <w:tcPr>
-            <w:tcW w:type="dxa" w:w="2160"/>
-          </w:tcPr>
-          <w:p>
-            <w:r>
-              <w:t>Name</w:t>
-            </w:r>
-          </w:p>
-        </w:tc>
-        <w:tc>
-          <w:tcPr>
-            <w:tcW w:type="dxa" w:w="2160"/>
-          </w:tcPr>
-          <w:p>
-            <w:r>
-              <w:t>Location</w:t>
-            </w:r>
-          </w:p>
-        </w:tc>
-        <w:tc>
-          <w:tcPr>
-            <w:tcW w:type="dxa" w:w="2160"/>
-          </w:tcPr>
-          <w:p>
-            <w:r>
-              <w:t>Background</w:t>
-            </w:r>
-          </w:p>
-        </w:tc>
-        <w:tc>
-          <w:tcPr>
-            <w:tcW w:type="dxa" w:w="2160"/>
-          </w:tcPr>
-          <w:p>
-            <w:r>
-              <w:t>Focus</w:t>
-            </w:r>
-          </w:p>
-        </w:tc>
-      </w:tr>
-      <w:tr>
-        <w:tc>
-          <w:tcPr>
-            <w:tcW w:type="dxa" w:w="2160"/>
-          </w:tcPr>
-          <w:p>
-            <w:r>
-              <w:t>Denis Daigle</w:t>
-            </w:r>
-          </w:p>
-        </w:tc>
-        <w:tc>
-          <w:tcPr>
-            <w:tcW w:type="dxa" w:w="2160"/>
-          </w:tcPr>
-          <w:p>
-            <w:r>
-              <w:t>Canada</w:t>
-            </w:r>
-          </w:p>
-        </w:tc>
-        <w:tc>
-          <w:tcPr>
-            <w:tcW w:type="dxa" w:w="2160"/>
-          </w:tcPr>
-          <w:p>
-            <w:r>
-              <w:t>B2B SaaS founder, startup coach</w:t>
-            </w:r>
-          </w:p>
-        </w:tc>
-        <w:tc>
-          <w:tcPr>
-            <w:tcW w:type="dxa" w:w="2160"/>
-          </w:tcPr>
-          <w:p>
-            <w:r>
-              <w:t>Group founder, AI workflows</w:t>
-            </w:r>
-          </w:p>
-        </w:tc>
-      </w:tr>
-      <w:tr>
-        <w:tc>
-          <w:tcPr>
-            <w:tcW w:type="dxa" w:w="2160"/>
-          </w:tcPr>
-          <w:p>
-            <w:r>
-              <w:t>Matthew Kerns</w:t>
-            </w:r>
-          </w:p>
-        </w:tc>
-        <w:tc>
-          <w:tcPr>
-            <w:tcW w:type="dxa" w:w="2160"/>
-          </w:tcPr>
-          <w:p>
-            <w:r>
-              <w:t>SoCal</w:t>
-            </w:r>
-          </w:p>
-        </w:tc>
-        <w:tc>
-          <w:tcPr>
-            <w:tcW w:type="dxa" w:w="2160"/>
-          </w:tcPr>
-          <w:p>
-            <w:r>
-              <w:t>6 yrs Amazon, software engineer</w:t>
-            </w:r>
-          </w:p>
-        </w:tc>
-        <w:tc>
-          <w:tcPr>
-            <w:tcW w:type="dxa" w:w="2160"/>
-          </w:tcPr>
-          <w:p>
-            <w:r>
-              <w:t>Claude Code, AutoClaude</w:t>
-            </w:r>
-          </w:p>
-        </w:tc>
-      </w:tr>
-      <w:tr>
-        <w:tc>
-          <w:tcPr>
-            <w:tcW w:type="dxa" w:w="2160"/>
-          </w:tcPr>
-          <w:p>
-            <w:r>
-              <w:t>Trent Christopher</w:t>
-            </w:r>
-          </w:p>
-        </w:tc>
-        <w:tc>
-          <w:tcPr>
-            <w:tcW w:type="dxa" w:w="2160"/>
-          </w:tcPr>
-          <w:p>
-            <w:r>
-              <w:t>Ohio</w:t>
-            </w:r>
-          </w:p>
-        </w:tc>
-        <w:tc>
-          <w:tcPr>
-            <w:tcW w:type="dxa" w:w="2160"/>
-          </w:tcPr>
-          <w:p>
-            <w:r>
-              <w:t>22 yrs industrial automation</w:t>
-            </w:r>
-          </w:p>
-        </w:tc>
-        <w:tc>
-          <w:tcPr>
-            <w:tcW w:type="dxa" w:w="2160"/>
-          </w:tcPr>
-          <w:p>
-            <w:r>
-              <w:t>N8N, Notion, agent engineering</w:t>
-            </w:r>
-          </w:p>
-        </w:tc>
-      </w:tr>
-      <w:tr>
-        <w:tc>
-          <w:tcPr>
-            <w:tcW w:type="dxa" w:w="2160"/>
-          </w:tcPr>
-          <w:p>
-            <w:r>
-              <w:t>Chris Andrade</w:t>
-            </w:r>
-          </w:p>
-        </w:tc>
-        <w:tc>
-          <w:tcPr>
-            <w:tcW w:type="dxa" w:w="2160"/>
-          </w:tcPr>
-          <w:p>
-            <w:r>
-              <w:t>Phoenix</w:t>
-            </w:r>
-          </w:p>
-        </w:tc>
-        <w:tc>
-          <w:tcPr>
-            <w:tcW w:type="dxa" w:w="2160"/>
-          </w:tcPr>
-          <w:p>
-            <w:r>
-              <w:t>GC, construction, videographer</w:t>
-            </w:r>
-          </w:p>
-        </w:tc>
-        <w:tc>
-          <w:tcPr>
-            <w:tcW w:type="dxa" w:w="2160"/>
-          </w:tcPr>
-          <w:p>
-            <w:r>
-              <w:t>Customer experience, sales</w:t>
-            </w:r>
-          </w:p>
-        </w:tc>
-      </w:tr>
-      <w:tr>
-        <w:tc>
-          <w:tcPr>
-            <w:tcW w:type="dxa" w:w="2160"/>
-          </w:tcPr>
-          <w:p>
-            <w:r>
-              <w:t>Mekaiel Abdullahi</w:t>
-            </w:r>
-          </w:p>
-        </w:tc>
-        <w:tc>
-          <w:tcPr>
-            <w:tcW w:type="dxa" w:w="2160"/>
-          </w:tcPr>
-          <w:p>
-            <w:r>
-              <w:t>Virginia</w:t>
-            </w:r>
-          </w:p>
-        </w:tc>
-        <w:tc>
-          <w:tcPr>
-            <w:tcW w:type="dxa" w:w="2160"/>
-          </w:tcPr>
-          <w:p>
-            <w:r>
-              <w:t>10 yrs IT, DoD/Pentagon</w:t>
-            </w:r>
-          </w:p>
-        </w:tc>
-        <w:tc>
-          <w:tcPr>
-            <w:tcW w:type="dxa" w:w="2160"/>
-          </w:tcPr>
-          <w:p>
-            <w:r>
-              <w:t>Product management</w:t>
-            </w:r>
-          </w:p>
-        </w:tc>
-      </w:tr>
-      <w:tr>
-        <w:tc>
-          <w:tcPr>
-            <w:tcW w:type="dxa" w:w="2160"/>
-          </w:tcPr>
-          <w:p>
-            <w:r>
-              <w:t>Sway</w:t>
-            </w:r>
-          </w:p>
-        </w:tc>
-        <w:tc>
-          <w:tcPr>
-            <w:tcW w:type="dxa" w:w="2160"/>
-          </w:tcPr>
-          <w:p>
-            <w:r>
-              <w:t>Berlin</w:t>
-            </w:r>
-          </w:p>
-        </w:tc>
-        <w:tc>
-          <w:tcPr>
-            <w:tcW w:type="dxa" w:w="2160"/>
-          </w:tcPr>
-          <w:p>
-            <w:r>
-              <w:t>IT, parent coach, artist</w:t>
-            </w:r>
-          </w:p>
-        </w:tc>
-        <w:tc>
-          <w:tcPr>
-            <w:tcW w:type="dxa" w:w="2160"/>
-          </w:tcPr>
-          <w:p>
-            <w:r>
-              <w:t>Claude Code, consulting</w:t>
-            </w:r>
-          </w:p>
-        </w:tc>
-      </w:tr>
-      <w:tr>
-        <w:tc>
-          <w:tcPr>
-            <w:tcW w:type="dxa" w:w="2160"/>
-          </w:tcPr>
-          <w:p>
-            <w:r>
-              <w:t>Fabian</w:t>
-            </w:r>
-          </w:p>
-        </w:tc>
-        <w:tc>
-          <w:tcPr>
-            <w:tcW w:type="dxa" w:w="2160"/>
-          </w:tcPr>
-          <w:p>
-            <w:r>
-              <w:t>Germany</w:t>
-            </w:r>
-          </w:p>
-        </w:tc>
-        <w:tc>
-          <w:tcPr>
-            <w:tcW w:type="dxa" w:w="2160"/>
-          </w:tcPr>
-          <w:p>
-            <w:r>
-              <w:t>Solar niche</w:t>
-            </w:r>
-          </w:p>
-        </w:tc>
-        <w:tc>
-          <w:tcPr>
-            <w:tcW w:type="dxa" w:w="2160"/>
-          </w:tcPr>
-          <w:p>
-            <w:r>
-              <w:t>n8n, Make.com</w:t>
-            </w:r>
-          </w:p>
-        </w:tc>
-      </w:tr>
-      <w:tr>
-        <w:tc>
-          <w:tcPr>
-            <w:tcW w:type="dxa" w:w="2160"/>
-          </w:tcPr>
-          <w:p>
-            <w:r>
-              <w:t>Emma</w:t>
-            </w:r>
-          </w:p>
-        </w:tc>
-        <w:tc>
-          <w:tcPr>
-            <w:tcW w:type="dxa" w:w="2160"/>
-          </w:tcPr>
-          <w:p>
-            <w:r>
-              <w:t>England/Wisconsin</w:t>
-            </w:r>
-          </w:p>
-        </w:tc>
-        <w:tc>
-          <w:tcPr>
-            <w:tcW w:type="dxa" w:w="2160"/>
-          </w:tcPr>
-          <w:p>
-            <w:r>
-              <w:t>Life coach, 20yr filmmaker</w:t>
-            </w:r>
-          </w:p>
-        </w:tc>
-        <w:tc>
-          <w:tcPr>
-            <w:tcW w:type="dxa" w:w="2160"/>
-          </w:tcPr>
-          <w:p>
-            <w:r>
-              <w:t>AI assistants, ChatGPT</w:t>
-            </w:r>
-          </w:p>
-        </w:tc>
-      </w:tr>
-      <w:tr>
-        <w:tc>
-          <w:tcPr>
-            <w:tcW w:type="dxa" w:w="2160"/>
-          </w:tcPr>
-          <w:p>
-            <w:r>
-              <w:t>Dennis (Flippinout)</w:t>
-            </w:r>
-          </w:p>
-        </w:tc>
-        <w:tc>
-          <w:tcPr>
-            <w:tcW w:type="dxa" w:w="2160"/>
-          </w:tcPr>
-          <w:p>
-            <w:r>
-              <w:t>Lake Forest CA</w:t>
-            </w:r>
-          </w:p>
-        </w:tc>
-        <w:tc>
-          <w:tcPr>
-            <w:tcW w:type="dxa" w:w="2160"/>
-          </w:tcPr>
-          <w:p>
-            <w:r>
-              <w:t>27 yrs IT, VoIP</w:t>
-            </w:r>
-          </w:p>
-        </w:tc>
-        <w:tc>
-          <w:tcPr>
-            <w:tcW w:type="dxa" w:w="2160"/>
-          </w:tcPr>
-          <w:p>
-            <w:r>
-              <w:t>Phone systems, MSP</w:t>
-            </w:r>
-          </w:p>
-        </w:tc>
-      </w:tr>
-      <w:tr>
-        <w:tc>
-          <w:tcPr>
-            <w:tcW w:type="dxa" w:w="2160"/>
-          </w:tcPr>
-          <w:p>
-            <w:r>
-              <w:t>Uwa</w:t>
-            </w:r>
-          </w:p>
-        </w:tc>
-        <w:tc>
-          <w:tcPr>
-            <w:tcW w:type="dxa" w:w="2160"/>
-          </w:tcPr>
-          <w:p>
-            <w:r>
-              <w:t>UK</w:t>
-            </w:r>
-          </w:p>
-        </w:tc>
-        <w:tc>
-          <w:tcPr>
-            <w:tcW w:type="dxa" w:w="2160"/>
-          </w:tcPr>
-          <w:p>
-            <w:r>
-              <w:t>20+ yrs IT, DevOps</w:t>
-            </w:r>
-          </w:p>
-        </w:tc>
-        <w:tc>
-          <w:tcPr>
-            <w:tcW w:type="dxa" w:w="2160"/>
-          </w:tcPr>
-          <w:p>
-            <w:r>
-              <w:t>Development</w:t>
-            </w:r>
-          </w:p>
-        </w:tc>
-      </w:tr>
-    </w:tbl>
-    <w:p/>
+    <w:p>
+      <w:r>
+        <w:br/>
+        <w:t>- Denis Daigle (Canada) - B2B SaaS founder, Group founder</w:t>
+        <w:br/>
+        <w:t>- Matthew Kerns (SoCal) - 6 yrs Amazon, Claude Code expert</w:t>
+        <w:br/>
+        <w:t>- Trent Christopher (Ohio) - 22 yrs industrial automation, N8N/Notion</w:t>
+        <w:br/>
+        <w:t>- Chris Andrade (Phoenix) - Construction, Customer experience</w:t>
+        <w:br/>
+        <w:t>- Mekaiel Abdullahi (Virginia) - 10 yrs IT DoD, Product management</w:t>
+        <w:br/>
+        <w:t>- Sway (Berlin) - IT, Claude Code, consulting</w:t>
+        <w:br/>
+        <w:t>- Fabian (Germany) - Solar niche, n8n/Make.com</w:t>
+        <w:br/>
+        <w:t>- Emma (England) - Life coach, AI assistants</w:t>
+        <w:br/>
+        <w:t>- Dennis Flippinout (Lake Forest CA) - 27 yrs IT, VoIP</w:t>
+        <w:br/>
+        <w:t>- Uwa (UK) - 20+ yrs IT, DevOps</w:t>
+        <w:br/>
+      </w:r>
+    </w:p>
     <w:p>
       <w:pPr>
         <w:pStyle w:val="Heading1"/>
@@ -522,35 +71,23 @@
       </w:r>
     </w:p>
     <w:p>
-      <w:pPr>
-        <w:pStyle w:val="ListBullet"/>
-      </w:pPr>
       <w:r>
         <w:t>Dec 5 - Matthew: First $1K client delivered</w:t>
       </w:r>
     </w:p>
     <w:p>
-      <w:pPr>
-        <w:pStyle w:val="ListBullet"/>
-      </w:pPr>
       <w:r>
         <w:t>Dec 5 - Matthew: Second client agreed to $1K upfront</w:t>
       </w:r>
     </w:p>
     <w:p>
-      <w:pPr>
-        <w:pStyle w:val="ListBullet"/>
-      </w:pPr>
       <w:r>
         <w:t>Jan 22 - Sway: Closed paid AI Audit with Paris firm</w:t>
       </w:r>
     </w:p>
     <w:p>
-      <w:pPr>
-        <w:pStyle w:val="ListBullet"/>
-      </w:pPr>
       <w:r>
-        <w:t>Jan 26 - Emma: $19.5K insurance law extraction project (near-closed)</w:t>
+        <w:t>Jan 26 - Emma: $19.5K insurance law extraction project</w:t>
       </w:r>
     </w:p>
     <w:p>
@@ -558,7 +95,7 @@
         <w:pStyle w:val="Heading1"/>
       </w:pPr>
       <w:r>
-        <w:t>Pricing &amp; Proposals</w:t>
+        <w:t>Pricing Models</w:t>
       </w:r>
     </w:p>
     <w:p>
@@ -568,31 +105,17 @@
     </w:p>
     <w:p>
       <w:r>
-        <w:t>Denis's 3-Phase Model:</w:t>
-      </w:r>
-    </w:p>
-    <w:p>
-      <w:pPr>
-        <w:pStyle w:val="ListBullet"/>
-      </w:pPr>
-      <w:r>
         <w:t>Phase 1: $15K AI Readiness (interviews, process mapping)</w:t>
       </w:r>
     </w:p>
     <w:p>
-      <w:pPr>
-        <w:pStyle w:val="ListBullet"/>
-      </w:pPr>
       <w:r>
         <w:t>Phase 2: $40-100K implementation</w:t>
       </w:r>
     </w:p>
     <w:p>
-      <w:pPr>
-        <w:pStyle w:val="ListBullet"/>
-      </w:pPr>
       <w:r>
-        <w:t>Phase 3: $5K/mo retainer (monitoring, optimization)</w:t>
+        <w:t>Phase 3: $5K/mo retainer</w:t>
       </w:r>
     </w:p>
     <w:p>
@@ -604,59 +127,38 @@
       </w:r>
     </w:p>
     <w:p>
-      <w:pPr>
-        <w:pStyle w:val="ListBullet"/>
-      </w:pPr>
       <w:r>
         <w:t>n8n - Workflow automation, lower cost</w:t>
       </w:r>
     </w:p>
     <w:p>
-      <w:pPr>
-        <w:pStyle w:val="ListBullet"/>
-      </w:pPr>
       <w:r>
         <w:t>Make.com - Simpler workflows</w:t>
       </w:r>
     </w:p>
     <w:p>
-      <w:pPr>
-        <w:pStyle w:val="ListBullet"/>
-      </w:pPr>
       <w:r>
         <w:t>Claude Code - Production development</w:t>
       </w:r>
     </w:p>
     <w:p>
-      <w:pPr>
-        <w:pStyle w:val="ListBullet"/>
-      </w:pPr>
       <w:r>
         <w:t>AutoClaude - Background autonomous builds</w:t>
       </w:r>
     </w:p>
     <w:p>
-      <w:pPr>
-        <w:pStyle w:val="ListBullet"/>
-      </w:pPr>
       <w:r>
         <w:t>Notion - CRM, project management</w:t>
       </w:r>
     </w:p>
     <w:p>
-      <w:pPr>
-        <w:pStyle w:val="ListBullet"/>
-      </w:pPr>
       <w:r>
-        <w:t>Fathom - Meeting recording/transcription</w:t>
+        <w:t>Fathom - Meeting recording</w:t>
       </w:r>
     </w:p>
     <w:p>
-      <w:pPr>
-        <w:pStyle w:val="ListBullet"/>
-      </w:pPr>
       <w:r>
-        <w:t>Wispr Flow - Voice dictation (127 wpm vs 40 typing)</w:t>
+        <w:t>Wispr Flow - Voice dictation (127 wpm)</w:t>
       </w:r>
     </w:p>
     <w:p>
@@ -669,32 +171,32 @@
     </w:p>
     <w:p>
       <w:r>
-        <w:t>1. Choose MVC (Most Valuable Challenge) worth the price alone</w:t>
+        <w:t>1. Choose MVC (Most Valuable Challenge)</w:t>
       </w:r>
     </w:p>
     <w:p>
       <w:r>
-        <w:t>2. Anonymous survey: score 1-10 on happiness, downstream impact, revenue</w:t>
+        <w:t>2. Anonymous survey scoring</w:t>
       </w:r>
     </w:p>
     <w:p>
       <w:r>
-        <w:t>3. Solo writer method: each person defines what MVC means to them</w:t>
+        <w:t>3. Solo writer method</w:t>
       </w:r>
     </w:p>
     <w:p>
       <w:r>
-        <w:t>4. Double Diamond: Discovery → Define → Design → Deliver</w:t>
+        <w:t>4. Double Diamond: Discovery - Define - Design - Deliver</w:t>
       </w:r>
     </w:p>
     <w:p>
       <w:r>
-        <w:t>5. Auctioneer method for scope selection</w:t>
+        <w:t>5. Auctioneer method for scope</w:t>
       </w:r>
     </w:p>
     <w:p>
       <w:r>
-        <w:t>6. Build alignment plan (not action plan) for stakeholder buy-in</w:t>
+        <w:t>6. Build alignment plan</w:t>
       </w:r>
     </w:p>
     <w:p>
@@ -702,17 +204,17 @@
         <w:pStyle w:val="Heading1"/>
       </w:pPr>
       <w:r>
-        <w:t>Otto's 5 Questions Sales Framework</w:t>
+        <w:t>Otto 5 Questions Sales Framework</w:t>
       </w:r>
     </w:p>
     <w:p>
       <w:r>
-        <w:t>1. What's the biggest problem in your business?</w:t>
+        <w:t>1. What is the biggest problem in your business?</w:t>
       </w:r>
     </w:p>
     <w:p>
       <w:r>
-        <w:t>2. What's it costing you?</w:t>
+        <w:t>2. What is it costing you?</w:t>
       </w:r>
     </w:p>
     <w:p>
@@ -735,63 +237,42 @@
         <w:pStyle w:val="Heading1"/>
       </w:pPr>
       <w:r>
-        <w:t>Key Takeaways for AriseGroup</w:t>
+        <w:t>Key Takeaways</w:t>
       </w:r>
     </w:p>
     <w:p>
-      <w:pPr>
-        <w:pStyle w:val="ListBullet"/>
-      </w:pPr>
       <w:r>
-        <w:t>Paid Discovery is Standard - $1.5K-15K for Phase 0 audits</w:t>
+        <w:t>1. Paid Discovery is Standard - $1.5K-15K for Phase 0</w:t>
       </w:r>
     </w:p>
     <w:p>
-      <w:pPr>
-        <w:pStyle w:val="ListBullet"/>
-      </w:pPr>
       <w:r>
-        <w:t>Demo Everything - Show, dont tell (video, live demos)</w:t>
+        <w:t>2. Demo Everything - Show, do not tell</w:t>
       </w:r>
     </w:p>
     <w:p>
-      <w:pPr>
-        <w:pStyle w:val="ListBullet"/>
-      </w:pPr>
       <w:r>
-        <w:t>Protect from Client Chaos - Alignment plans before action plans</w:t>
+        <w:t>3. Protect from Client Chaos - Alignment plans first</w:t>
       </w:r>
     </w:p>
     <w:p>
-      <w:pPr>
-        <w:pStyle w:val="ListBullet"/>
-      </w:pPr>
       <w:r>
-        <w:t>Stack: n8n + Claude API &gt; Make.com for cost and flexibility</w:t>
+        <w:t>4. n8n + Claude API better than Make.com for cost</w:t>
       </w:r>
     </w:p>
     <w:p>
-      <w:pPr>
-        <w:pStyle w:val="ListBullet"/>
-      </w:pPr>
       <w:r>
-        <w:t>Insurance Matters - Professional indemnity for legal/medical/insurance clients</w:t>
+        <w:t>5. Professional indemnity insurance for legal clients</w:t>
       </w:r>
     </w:p>
     <w:p>
-      <w:pPr>
-        <w:pStyle w:val="ListBullet"/>
-      </w:pPr>
       <w:r>
-        <w:t>Otto's 5 Questions - Simple, powerful discovery framework</w:t>
+        <w:t>6. Otto 5 Questions - Simple discovery framework</w:t>
       </w:r>
     </w:p>
     <w:p>
-      <w:pPr>
-        <w:pStyle w:val="ListBullet"/>
-      </w:pPr>
       <w:r>
-        <w:t>Voice Dictation - Wispr Flow for 3x faster input</w:t>
+        <w:t>7. Wispr Flow - 3x faster voice input</w:t>
       </w:r>
     </w:p>
     <w:p>
@@ -799,7 +280,7 @@
         <w:pStyle w:val="Heading1"/>
       </w:pPr>
       <w:r>
-        <w:t>Group Call Scheduled</w:t>
+        <w:t>Group Call</w:t>
       </w:r>
     </w:p>
     <w:p>
@@ -809,12 +290,7 @@
     </w:p>
     <w:p>
       <w:r>
-        <w:t>Purpose: First full group video call</w:t>
-      </w:r>
-    </w:p>
-    <w:p>
-      <w:r>
-        <w:t>Organizer: Denis via Doodle poll</w:t>
+        <w:t>Organizer: Denis Daigle</w:t>
       </w:r>
     </w:p>
     <w:sectPr>

</xml_diff>